<commit_message>
fini le programme de base de donnée
</commit_message>
<xml_diff>
--- a/base de donnée/Travaux/travail/Travail_pratique_2_h2022 (2).docx
+++ b/base de donnée/Travaux/travail/Travail_pratique_2_h2022 (2).docx
@@ -365,15 +365,13 @@
         </w:rPr>
         <w:t xml:space="preserve"> et une de modification/destruction de </w:t>
       </w:r>
-      <w:proofErr w:type="spellStart"/>
-      <w:r>
-        <w:rPr>
-          <w:sz w:val="24"/>
-          <w:szCs w:val="24"/>
-        </w:rPr>
-        <w:t>categorie</w:t>
-      </w:r>
-      <w:proofErr w:type="spellEnd"/>
+      <w:r>
+        <w:rPr>
+          <w:sz w:val="24"/>
+          <w:szCs w:val="24"/>
+        </w:rPr>
+        <w:t>catégorie</w:t>
+      </w:r>
       <w:r>
         <w:rPr>
           <w:sz w:val="24"/>
@@ -498,32 +496,21 @@
         <w:rPr>
           <w:sz w:val="24"/>
           <w:szCs w:val="24"/>
-        </w:rPr>
-        <w:t>P</w:t>
-      </w:r>
-      <w:r>
-        <w:rPr>
-          <w:sz w:val="24"/>
-          <w:szCs w:val="24"/>
-        </w:rPr>
-        <w:t>our la destruction</w:t>
-      </w:r>
-      <w:r>
-        <w:rPr>
-          <w:sz w:val="24"/>
-          <w:szCs w:val="24"/>
-        </w:rPr>
-        <w:t xml:space="preserve">, </w:t>
+          <w:highlight w:val="green"/>
+        </w:rPr>
+        <w:t xml:space="preserve">Pour la destruction, </w:t>
       </w:r>
       <w:r>
         <w:rPr>
           <w:rStyle w:val="lev"/>
+          <w:highlight w:val="green"/>
         </w:rPr>
         <w:t>demander une</w:t>
       </w:r>
       <w:r>
         <w:rPr>
           <w:rStyle w:val="lev"/>
+          <w:highlight w:val="green"/>
         </w:rPr>
         <w:t xml:space="preserve"> confirmation au préalable</w:t>
       </w:r>
@@ -531,6 +518,7 @@
         <w:rPr>
           <w:sz w:val="24"/>
           <w:szCs w:val="24"/>
+          <w:highlight w:val="green"/>
         </w:rPr>
         <w:t>.</w:t>
       </w:r>
@@ -585,12 +573,14 @@
         <w:rPr>
           <w:sz w:val="24"/>
           <w:szCs w:val="24"/>
-        </w:rPr>
-      </w:pPr>
-      <w:r>
-        <w:rPr>
-          <w:sz w:val="24"/>
-          <w:szCs w:val="24"/>
+          <w:highlight w:val="green"/>
+        </w:rPr>
+      </w:pPr>
+      <w:r>
+        <w:rPr>
+          <w:sz w:val="24"/>
+          <w:szCs w:val="24"/>
+          <w:highlight w:val="green"/>
         </w:rPr>
         <w:t xml:space="preserve">Assurez-vous de bien </w:t>
       </w:r>
@@ -598,6 +588,7 @@
         <w:rPr>
           <w:rStyle w:val="lev"/>
           <w:szCs w:val="24"/>
+          <w:highlight w:val="green"/>
         </w:rPr>
         <w:t>gérer l‘accès aux contrôles</w:t>
       </w:r>
@@ -605,16 +596,9 @@
         <w:rPr>
           <w:sz w:val="24"/>
           <w:szCs w:val="24"/>
-        </w:rPr>
-        <w:t xml:space="preserve"> de vos formes et leur actualisation (bouton sélectionnable quand il faut, </w:t>
-      </w:r>
-      <w:r>
-        <w:rPr>
-          <w:sz w:val="24"/>
-          <w:szCs w:val="24"/>
-          <w:highlight w:val="green"/>
-        </w:rPr>
-        <w:t>vider les champs</w:t>
+          <w:highlight w:val="green"/>
+        </w:rPr>
+        <w:t xml:space="preserve"> de vos formes et leur actualisation (bouton sélectionnable quand il faut, vider les champs</w:t>
       </w:r>
       <w:r>
         <w:rPr>
@@ -630,14 +614,7 @@
           <w:szCs w:val="24"/>
           <w:highlight w:val="green"/>
         </w:rPr>
-        <w:t>,</w:t>
-      </w:r>
-      <w:r>
-        <w:rPr>
-          <w:sz w:val="24"/>
-          <w:szCs w:val="24"/>
-        </w:rPr>
-        <w:t xml:space="preserve"> pas permettre d’ajouter des champs vides, rafraichir les données si nécessaire…)</w:t>
+        <w:t>, pas permettre d’ajouter des champs vides, rafraichir les données si nécessaire…)</w:t>
       </w:r>
     </w:p>
     <w:p>
@@ -1707,6 +1684,7 @@
     <w:lsdException w:name="HTML Sample" w:semiHidden="1" w:unhideWhenUsed="1"/>
     <w:lsdException w:name="HTML Typewriter" w:semiHidden="1" w:unhideWhenUsed="1"/>
     <w:lsdException w:name="HTML Variable" w:semiHidden="1" w:unhideWhenUsed="1"/>
+    <w:lsdException w:name="Normal Table" w:semiHidden="1" w:unhideWhenUsed="1"/>
     <w:lsdException w:name="annotation subject" w:semiHidden="1" w:unhideWhenUsed="1"/>
     <w:lsdException w:name="No List" w:semiHidden="1" w:unhideWhenUsed="1"/>
     <w:lsdException w:name="Outline List 1" w:semiHidden="1" w:unhideWhenUsed="1"/>
@@ -1753,8 +1731,10 @@
     <w:lsdException w:name="Table Subtle 2" w:semiHidden="1" w:unhideWhenUsed="1"/>
     <w:lsdException w:name="Table Web 1" w:semiHidden="1" w:unhideWhenUsed="1"/>
     <w:lsdException w:name="Table Web 2" w:semiHidden="1" w:unhideWhenUsed="1"/>
+    <w:lsdException w:name="Table Web 3" w:semiHidden="1" w:unhideWhenUsed="1"/>
     <w:lsdException w:name="Balloon Text" w:semiHidden="1" w:unhideWhenUsed="1"/>
     <w:lsdException w:name="Table Grid" w:uiPriority="39"/>
+    <w:lsdException w:name="Table Theme" w:semiHidden="1" w:unhideWhenUsed="1"/>
     <w:lsdException w:name="Placeholder Text" w:semiHidden="1"/>
     <w:lsdException w:name="No Spacing" w:uiPriority="1" w:qFormat="1"/>
     <w:lsdException w:name="Light Shading" w:uiPriority="60"/>

</xml_diff>